<commit_message>
Diffuse > Something wrong
</commit_message>
<xml_diff>
--- a/in1Weekend.docx
+++ b/in1Weekend.docx
@@ -45,15 +45,7 @@
     </w:p>
     <w:p>
       <w:r>
-        <w:t xml:space="preserve">Add </w:t>
-      </w:r>
-      <w:proofErr w:type="spellStart"/>
-      <w:r>
-        <w:t>Multi threading</w:t>
-      </w:r>
-      <w:proofErr w:type="spellEnd"/>
-      <w:r>
-        <w:t xml:space="preserve"> to the current ray tracer I’m building or CUDA it.</w:t>
+        <w:t>Add Multi threading to the current ray tracer I’m building or CUDA it.</w:t>
       </w:r>
     </w:p>
     <w:p>
@@ -185,95 +177,98 @@
           <w:szCs w:val="27"/>
         </w:rPr>
       </w:pPr>
+      <w:r>
+        <w:rPr>
+          <w:rFonts w:ascii="Consolas" w:eastAsia="Times New Roman" w:hAnsi="Consolas" w:cs="Times New Roman"/>
+          <w:color w:val="F1F2F3"/>
+          <w:sz w:val="27"/>
+          <w:szCs w:val="27"/>
+        </w:rPr>
+        <w:t xml:space="preserve">            vec3 normal </w:t>
+      </w:r>
+      <w:r>
+        <w:rPr>
+          <w:rFonts w:ascii="Consolas" w:eastAsia="Times New Roman" w:hAnsi="Consolas" w:cs="Times New Roman"/>
+          <w:color w:val="93C763"/>
+          <w:sz w:val="27"/>
+          <w:szCs w:val="27"/>
+        </w:rPr>
+        <w:t>=</w:t>
+      </w:r>
+      <w:r>
+        <w:rPr>
+          <w:rFonts w:ascii="Consolas" w:eastAsia="Times New Roman" w:hAnsi="Consolas" w:cs="Times New Roman"/>
+          <w:color w:val="F1F2F3"/>
+          <w:sz w:val="27"/>
+          <w:szCs w:val="27"/>
+        </w:rPr>
+        <w:t xml:space="preserve"> </w:t>
+      </w:r>
+      <w:proofErr w:type="spellStart"/>
+      <w:r>
+        <w:rPr>
+          <w:rFonts w:ascii="Consolas" w:eastAsia="Times New Roman" w:hAnsi="Consolas" w:cs="Times New Roman"/>
+          <w:color w:val="F1F2F3"/>
+          <w:sz w:val="27"/>
+          <w:szCs w:val="27"/>
+        </w:rPr>
+        <w:t>unit_vector</w:t>
+      </w:r>
+      <w:proofErr w:type="spellEnd"/>
+      <w:r>
+        <w:rPr>
+          <w:rFonts w:ascii="Consolas" w:eastAsia="Times New Roman" w:hAnsi="Consolas" w:cs="Times New Roman"/>
+          <w:color w:val="F1F2F3"/>
+          <w:sz w:val="27"/>
+          <w:szCs w:val="27"/>
+        </w:rPr>
+        <w:t>(</w:t>
+      </w:r>
+      <w:proofErr w:type="spellStart"/>
+      <w:r>
+        <w:rPr>
+          <w:rFonts w:ascii="Consolas" w:eastAsia="Times New Roman" w:hAnsi="Consolas" w:cs="Times New Roman"/>
+          <w:color w:val="F1F2F3"/>
+          <w:sz w:val="27"/>
+          <w:szCs w:val="27"/>
+        </w:rPr>
+        <w:t>hitPoint</w:t>
+      </w:r>
+      <w:proofErr w:type="spellEnd"/>
+      <w:r>
+        <w:rPr>
+          <w:rFonts w:ascii="Consolas" w:eastAsia="Times New Roman" w:hAnsi="Consolas" w:cs="Times New Roman"/>
+          <w:color w:val="F1F2F3"/>
+          <w:sz w:val="27"/>
+          <w:szCs w:val="27"/>
+        </w:rPr>
+        <w:t xml:space="preserve"> </w:t>
+      </w:r>
+      <w:r>
+        <w:rPr>
+          <w:rFonts w:ascii="Consolas" w:eastAsia="Times New Roman" w:hAnsi="Consolas" w:cs="Times New Roman"/>
+          <w:color w:val="93C763"/>
+          <w:sz w:val="27"/>
+          <w:szCs w:val="27"/>
+        </w:rPr>
+        <w:t>-</w:t>
+      </w:r>
+      <w:r>
+        <w:rPr>
+          <w:rFonts w:ascii="Consolas" w:eastAsia="Times New Roman" w:hAnsi="Consolas" w:cs="Times New Roman"/>
+          <w:color w:val="F1F2F3"/>
+          <w:sz w:val="27"/>
+          <w:szCs w:val="27"/>
+        </w:rPr>
+        <w:t xml:space="preserve"> center);   </w:t>
+      </w:r>
+    </w:p>
+    <w:p/>
+    <w:p/>
+    <w:p>
       <w:bookmarkStart w:id="0" w:name="_GoBack"/>
       <w:bookmarkEnd w:id="0"/>
-      <w:r>
-        <w:rPr>
-          <w:rFonts w:ascii="Consolas" w:eastAsia="Times New Roman" w:hAnsi="Consolas" w:cs="Times New Roman"/>
-          <w:color w:val="F1F2F3"/>
-          <w:sz w:val="27"/>
-          <w:szCs w:val="27"/>
-        </w:rPr>
-        <w:t xml:space="preserve">            vec3 normal </w:t>
-      </w:r>
-      <w:r>
-        <w:rPr>
-          <w:rFonts w:ascii="Consolas" w:eastAsia="Times New Roman" w:hAnsi="Consolas" w:cs="Times New Roman"/>
-          <w:color w:val="93C763"/>
-          <w:sz w:val="27"/>
-          <w:szCs w:val="27"/>
-        </w:rPr>
-        <w:t>=</w:t>
-      </w:r>
-      <w:r>
-        <w:rPr>
-          <w:rFonts w:ascii="Consolas" w:eastAsia="Times New Roman" w:hAnsi="Consolas" w:cs="Times New Roman"/>
-          <w:color w:val="F1F2F3"/>
-          <w:sz w:val="27"/>
-          <w:szCs w:val="27"/>
-        </w:rPr>
-        <w:t xml:space="preserve"> </w:t>
-      </w:r>
-      <w:proofErr w:type="spellStart"/>
-      <w:r>
-        <w:rPr>
-          <w:rFonts w:ascii="Consolas" w:eastAsia="Times New Roman" w:hAnsi="Consolas" w:cs="Times New Roman"/>
-          <w:color w:val="F1F2F3"/>
-          <w:sz w:val="27"/>
-          <w:szCs w:val="27"/>
-        </w:rPr>
-        <w:t>unit_vector</w:t>
-      </w:r>
-      <w:proofErr w:type="spellEnd"/>
-      <w:r>
-        <w:rPr>
-          <w:rFonts w:ascii="Consolas" w:eastAsia="Times New Roman" w:hAnsi="Consolas" w:cs="Times New Roman"/>
-          <w:color w:val="F1F2F3"/>
-          <w:sz w:val="27"/>
-          <w:szCs w:val="27"/>
-        </w:rPr>
-        <w:t>(</w:t>
-      </w:r>
-      <w:proofErr w:type="spellStart"/>
-      <w:r>
-        <w:rPr>
-          <w:rFonts w:ascii="Consolas" w:eastAsia="Times New Roman" w:hAnsi="Consolas" w:cs="Times New Roman"/>
-          <w:color w:val="F1F2F3"/>
-          <w:sz w:val="27"/>
-          <w:szCs w:val="27"/>
-        </w:rPr>
-        <w:t>hitPoint</w:t>
-      </w:r>
-      <w:proofErr w:type="spellEnd"/>
-      <w:r>
-        <w:rPr>
-          <w:rFonts w:ascii="Consolas" w:eastAsia="Times New Roman" w:hAnsi="Consolas" w:cs="Times New Roman"/>
-          <w:color w:val="F1F2F3"/>
-          <w:sz w:val="27"/>
-          <w:szCs w:val="27"/>
-        </w:rPr>
-        <w:t xml:space="preserve"> </w:t>
-      </w:r>
-      <w:r>
-        <w:rPr>
-          <w:rFonts w:ascii="Consolas" w:eastAsia="Times New Roman" w:hAnsi="Consolas" w:cs="Times New Roman"/>
-          <w:color w:val="93C763"/>
-          <w:sz w:val="27"/>
-          <w:szCs w:val="27"/>
-        </w:rPr>
-        <w:t>-</w:t>
-      </w:r>
-      <w:r>
-        <w:rPr>
-          <w:rFonts w:ascii="Consolas" w:eastAsia="Times New Roman" w:hAnsi="Consolas" w:cs="Times New Roman"/>
-          <w:color w:val="F1F2F3"/>
-          <w:sz w:val="27"/>
-          <w:szCs w:val="27"/>
-        </w:rPr>
-        <w:t xml:space="preserve"> center);   </w:t>
-      </w:r>
     </w:p>
-    <w:p/>
     <w:sectPr>
       <w:pgSz w:w="12240" w:h="15840"/>
       <w:pgMar w:top="720" w:right="720" w:bottom="720" w:left="720" w:header="720" w:footer="720" w:gutter="0"/>

</xml_diff>